<commit_message>
Added more stories to documentation
</commit_message>
<xml_diff>
--- a/bm_catalogreducer/documentation/Category Size Reduction Tool.docx
+++ b/bm_catalogreducer/documentation/Category Size Reduction Tool.docx
@@ -1,6 +1,6 @@
 
 <file path=word/document.xml><?xml version="1.0" encoding="utf-8"?>
-<w:document xmlns:wpc="http://schemas.microsoft.com/office/word/2010/wordprocessingCanvas" xmlns:mo="http://schemas.microsoft.com/office/mac/office/2008/main" xmlns:mc="http://schemas.openxmlformats.org/markup-compatibility/2006" xmlns:mv="urn:schemas-microsoft-com:mac:vml" xmlns:o="urn:schemas-microsoft-com:office:office" xmlns:r="http://schemas.openxmlformats.org/officeDocument/2006/relationships" xmlns:m="http://schemas.openxmlformats.org/officeDocument/2006/math" xmlns:v="urn:schemas-microsoft-com:vml" xmlns:wp14="http://schemas.microsoft.com/office/word/2010/wordprocessingDrawing" xmlns:wp="http://schemas.openxmlformats.org/drawingml/2006/wordprocessingDrawing" xmlns:w10="urn:schemas-microsoft-com:office:word" xmlns:w="http://schemas.openxmlformats.org/wordprocessingml/2006/main" xmlns:w14="http://schemas.microsoft.com/office/word/2010/wordml" xmlns:wpg="http://schemas.microsoft.com/office/word/2010/wordprocessingGroup" xmlns:wpi="http://schemas.microsoft.com/office/word/2010/wordprocessingInk" xmlns:wne="http://schemas.microsoft.com/office/word/2006/wordml" xmlns:wps="http://schemas.microsoft.com/office/word/2010/wordprocessingShape" mc:Ignorable="w14 wp14">
+<w:document xmlns:wpc="http://schemas.microsoft.com/office/word/2010/wordprocessingCanvas" xmlns:mc="http://schemas.openxmlformats.org/markup-compatibility/2006" xmlns:o="urn:schemas-microsoft-com:office:office" xmlns:r="http://schemas.openxmlformats.org/officeDocument/2006/relationships" xmlns:m="http://schemas.openxmlformats.org/officeDocument/2006/math" xmlns:v="urn:schemas-microsoft-com:vml" xmlns:wp14="http://schemas.microsoft.com/office/word/2010/wordprocessingDrawing" xmlns:wp="http://schemas.openxmlformats.org/drawingml/2006/wordprocessingDrawing" xmlns:w10="urn:schemas-microsoft-com:office:word" xmlns:w="http://schemas.openxmlformats.org/wordprocessingml/2006/main" xmlns:w14="http://schemas.microsoft.com/office/word/2010/wordml" xmlns:wpg="http://schemas.microsoft.com/office/word/2010/wordprocessingGroup" xmlns:wpi="http://schemas.microsoft.com/office/word/2010/wordprocessingInk" xmlns:wne="http://schemas.microsoft.com/office/word/2006/wordml" xmlns:wps="http://schemas.microsoft.com/office/word/2010/wordprocessingShape" mc:Ignorable="w14 wp14">
   <w:body>
     <w:p>
       <w:r>
@@ -114,8 +114,6 @@
       <w:r>
         <w:t>handle the master/storefront catalog relationship</w:t>
       </w:r>
-      <w:bookmarkStart w:id="0" w:name="_GoBack"/>
-      <w:bookmarkEnd w:id="0"/>
     </w:p>
     <w:p>
       <w:pPr>
@@ -166,6 +164,23 @@
           <w:numId w:val="1"/>
         </w:numPr>
       </w:pPr>
+      <w:r>
+        <w:t>I want to have ability to submit comma delimited list of products to export</w:t>
+      </w:r>
+    </w:p>
+    <w:p>
+      <w:pPr>
+        <w:pStyle w:val="ListParagraph"/>
+        <w:numPr>
+          <w:ilvl w:val="0"/>
+          <w:numId w:val="1"/>
+        </w:numPr>
+      </w:pPr>
+      <w:r>
+        <w:t>I want to click link to easily download exported catalog</w:t>
+      </w:r>
+      <w:bookmarkStart w:id="0" w:name="_GoBack"/>
+      <w:bookmarkEnd w:id="0"/>
     </w:p>
     <w:sectPr>
       <w:pgSz w:w="12240" w:h="15840"/>
@@ -178,7 +193,7 @@
 </file>
 
 <file path=word/numbering.xml><?xml version="1.0" encoding="utf-8"?>
-<w:numbering xmlns:wpc="http://schemas.microsoft.com/office/word/2010/wordprocessingCanvas" xmlns:mo="http://schemas.microsoft.com/office/mac/office/2008/main" xmlns:mc="http://schemas.openxmlformats.org/markup-compatibility/2006" xmlns:mv="urn:schemas-microsoft-com:mac:vml" xmlns:o="urn:schemas-microsoft-com:office:office" xmlns:r="http://schemas.openxmlformats.org/officeDocument/2006/relationships" xmlns:m="http://schemas.openxmlformats.org/officeDocument/2006/math" xmlns:v="urn:schemas-microsoft-com:vml" xmlns:wp14="http://schemas.microsoft.com/office/word/2010/wordprocessingDrawing" xmlns:wp="http://schemas.openxmlformats.org/drawingml/2006/wordprocessingDrawing" xmlns:w10="urn:schemas-microsoft-com:office:word" xmlns:w="http://schemas.openxmlformats.org/wordprocessingml/2006/main" xmlns:w14="http://schemas.microsoft.com/office/word/2010/wordml" xmlns:wpg="http://schemas.microsoft.com/office/word/2010/wordprocessingGroup" xmlns:wpi="http://schemas.microsoft.com/office/word/2010/wordprocessingInk" xmlns:wne="http://schemas.microsoft.com/office/word/2006/wordml" xmlns:wps="http://schemas.microsoft.com/office/word/2010/wordprocessingShape" mc:Ignorable="w14 wp14">
+<w:numbering xmlns:wpc="http://schemas.microsoft.com/office/word/2010/wordprocessingCanvas" xmlns:mc="http://schemas.openxmlformats.org/markup-compatibility/2006" xmlns:o="urn:schemas-microsoft-com:office:office" xmlns:r="http://schemas.openxmlformats.org/officeDocument/2006/relationships" xmlns:m="http://schemas.openxmlformats.org/officeDocument/2006/math" xmlns:v="urn:schemas-microsoft-com:vml" xmlns:wp14="http://schemas.microsoft.com/office/word/2010/wordprocessingDrawing" xmlns:wp="http://schemas.openxmlformats.org/drawingml/2006/wordprocessingDrawing" xmlns:w10="urn:schemas-microsoft-com:office:word" xmlns:w="http://schemas.openxmlformats.org/wordprocessingml/2006/main" xmlns:w14="http://schemas.microsoft.com/office/word/2010/wordml" xmlns:wpg="http://schemas.microsoft.com/office/word/2010/wordprocessingGroup" xmlns:wpi="http://schemas.microsoft.com/office/word/2010/wordprocessingInk" xmlns:wne="http://schemas.microsoft.com/office/word/2006/wordml" xmlns:wps="http://schemas.microsoft.com/office/word/2010/wordprocessingShape" mc:Ignorable="w14 wp14">
   <w:abstractNum w:abstractNumId="0">
     <w:nsid w:val="31153C77"/>
     <w:multiLevelType w:val="hybridMultilevel"/>
@@ -310,7 +325,7 @@
     </w:rPrDefault>
     <w:pPrDefault/>
   </w:docDefaults>
-  <w:latentStyles w:defLockedState="0" w:defUIPriority="99" w:defSemiHidden="1" w:defUnhideWhenUsed="1" w:defQFormat="0" w:count="276">
+  <w:latentStyles w:defLockedState="0" w:defUIPriority="99" w:defSemiHidden="1" w:defUnhideWhenUsed="1" w:defQFormat="0" w:count="267">
     <w:lsdException w:name="Normal" w:semiHidden="0" w:uiPriority="0" w:unhideWhenUsed="0" w:qFormat="1"/>
     <w:lsdException w:name="heading 1" w:semiHidden="0" w:uiPriority="9" w:unhideWhenUsed="0" w:qFormat="1"/>
     <w:lsdException w:name="heading 2" w:uiPriority="9" w:qFormat="1"/>
@@ -495,7 +510,7 @@
 </file>
 
 <file path=word/stylesWithEffects.xml><?xml version="1.0" encoding="utf-8"?>
-<w:styles xmlns:wpc="http://schemas.microsoft.com/office/word/2010/wordprocessingCanvas" xmlns:mo="http://schemas.microsoft.com/office/mac/office/2008/main" xmlns:mc="http://schemas.openxmlformats.org/markup-compatibility/2006" xmlns:mv="urn:schemas-microsoft-com:mac:vml" xmlns:o="urn:schemas-microsoft-com:office:office" xmlns:r="http://schemas.openxmlformats.org/officeDocument/2006/relationships" xmlns:m="http://schemas.openxmlformats.org/officeDocument/2006/math" xmlns:v="urn:schemas-microsoft-com:vml" xmlns:wp14="http://schemas.microsoft.com/office/word/2010/wordprocessingDrawing" xmlns:wp="http://schemas.openxmlformats.org/drawingml/2006/wordprocessingDrawing" xmlns:w10="urn:schemas-microsoft-com:office:word" xmlns:w="http://schemas.openxmlformats.org/wordprocessingml/2006/main" xmlns:w14="http://schemas.microsoft.com/office/word/2010/wordml" xmlns:wpg="http://schemas.microsoft.com/office/word/2010/wordprocessingGroup" xmlns:wpi="http://schemas.microsoft.com/office/word/2010/wordprocessingInk" xmlns:wne="http://schemas.microsoft.com/office/word/2006/wordml" xmlns:wps="http://schemas.microsoft.com/office/word/2010/wordprocessingShape" mc:Ignorable="w14 wp14">
+<w:styles xmlns:wpc="http://schemas.microsoft.com/office/word/2010/wordprocessingCanvas" xmlns:mc="http://schemas.openxmlformats.org/markup-compatibility/2006" xmlns:o="urn:schemas-microsoft-com:office:office" xmlns:r="http://schemas.openxmlformats.org/officeDocument/2006/relationships" xmlns:m="http://schemas.openxmlformats.org/officeDocument/2006/math" xmlns:v="urn:schemas-microsoft-com:vml" xmlns:wp14="http://schemas.microsoft.com/office/word/2010/wordprocessingDrawing" xmlns:wp="http://schemas.openxmlformats.org/drawingml/2006/wordprocessingDrawing" xmlns:w10="urn:schemas-microsoft-com:office:word" xmlns:w="http://schemas.openxmlformats.org/wordprocessingml/2006/main" xmlns:w14="http://schemas.microsoft.com/office/word/2010/wordml" xmlns:wpg="http://schemas.microsoft.com/office/word/2010/wordprocessingGroup" xmlns:wpi="http://schemas.microsoft.com/office/word/2010/wordprocessingInk" xmlns:wne="http://schemas.microsoft.com/office/word/2006/wordml" xmlns:wps="http://schemas.microsoft.com/office/word/2010/wordprocessingShape" mc:Ignorable="w14 wp14">
   <w:docDefaults>
     <w:rPrDefault>
       <w:rPr>
@@ -507,7 +522,7 @@
     </w:rPrDefault>
     <w:pPrDefault/>
   </w:docDefaults>
-  <w:latentStyles w:defLockedState="0" w:defUIPriority="99" w:defSemiHidden="1" w:defUnhideWhenUsed="1" w:defQFormat="0" w:count="276">
+  <w:latentStyles w:defLockedState="0" w:defUIPriority="99" w:defSemiHidden="1" w:defUnhideWhenUsed="1" w:defQFormat="0" w:count="267">
     <w:lsdException w:name="Normal" w:semiHidden="0" w:uiPriority="0" w:unhideWhenUsed="0" w:qFormat="1"/>
     <w:lsdException w:name="heading 1" w:semiHidden="0" w:uiPriority="9" w:unhideWhenUsed="0" w:qFormat="1"/>
     <w:lsdException w:name="heading 2" w:uiPriority="9" w:qFormat="1"/>

</xml_diff>

<commit_message>
more cleanup and doc changes
</commit_message>
<xml_diff>
--- a/bm_catalogreducer/documentation/Category Size Reduction Tool.docx
+++ b/bm_catalogreducer/documentation/Category Size Reduction Tool.docx
@@ -1,183 +1,23 @@
 
 <file path=word/document.xml><?xml version="1.0" encoding="utf-8"?>
-<w:document xmlns:wpc="http://schemas.microsoft.com/office/word/2010/wordprocessingCanvas" xmlns:mc="http://schemas.openxmlformats.org/markup-compatibility/2006" xmlns:o="urn:schemas-microsoft-com:office:office" xmlns:r="http://schemas.openxmlformats.org/officeDocument/2006/relationships" xmlns:m="http://schemas.openxmlformats.org/officeDocument/2006/math" xmlns:v="urn:schemas-microsoft-com:vml" xmlns:wp14="http://schemas.microsoft.com/office/word/2010/wordprocessingDrawing" xmlns:wp="http://schemas.openxmlformats.org/drawingml/2006/wordprocessingDrawing" xmlns:w10="urn:schemas-microsoft-com:office:word" xmlns:w="http://schemas.openxmlformats.org/wordprocessingml/2006/main" xmlns:w14="http://schemas.microsoft.com/office/word/2010/wordml" xmlns:wpg="http://schemas.microsoft.com/office/word/2010/wordprocessingGroup" xmlns:wpi="http://schemas.microsoft.com/office/word/2010/wordprocessingInk" xmlns:wne="http://schemas.microsoft.com/office/word/2006/wordml" xmlns:wps="http://schemas.microsoft.com/office/word/2010/wordprocessingShape" mc:Ignorable="w14 wp14">
+<w:document xmlns:wpc="http://schemas.microsoft.com/office/word/2010/wordprocessingCanvas" xmlns:mo="http://schemas.microsoft.com/office/mac/office/2008/main" xmlns:mc="http://schemas.openxmlformats.org/markup-compatibility/2006" xmlns:mv="urn:schemas-microsoft-com:mac:vml" xmlns:o="urn:schemas-microsoft-com:office:office" xmlns:r="http://schemas.openxmlformats.org/officeDocument/2006/relationships" xmlns:m="http://schemas.openxmlformats.org/officeDocument/2006/math" xmlns:v="urn:schemas-microsoft-com:vml" xmlns:wp14="http://schemas.microsoft.com/office/word/2010/wordprocessingDrawing" xmlns:wp="http://schemas.openxmlformats.org/drawingml/2006/wordprocessingDrawing" xmlns:w10="urn:schemas-microsoft-com:office:word" xmlns:w="http://schemas.openxmlformats.org/wordprocessingml/2006/main" xmlns:w14="http://schemas.microsoft.com/office/word/2010/wordml" xmlns:wpg="http://schemas.microsoft.com/office/word/2010/wordprocessingGroup" xmlns:wpi="http://schemas.microsoft.com/office/word/2010/wordprocessingInk" xmlns:wne="http://schemas.microsoft.com/office/word/2006/wordml" xmlns:wps="http://schemas.microsoft.com/office/word/2010/wordprocessingShape" mc:Ignorable="w14 wp14">
   <w:body>
     <w:p>
       <w:r>
-        <w:t>Category Size Reduction Tool</w:t>
+        <w:t xml:space="preserve">Please use the Catalog Reducer Wiki in </w:t>
       </w:r>
-    </w:p>
-    <w:p/>
-    <w:p>
+      <w:proofErr w:type="spellStart"/>
       <w:r>
-        <w:t>Epic:</w:t>
+        <w:t>Bitbucket</w:t>
       </w:r>
+      <w:proofErr w:type="spellEnd"/>
       <w:r>
-        <w:br/>
+        <w:t>:</w:t>
       </w:r>
     </w:p>
     <w:p>
       <w:r>
-        <w:t>‘As Support Technicians</w:t>
-      </w:r>
-      <w:proofErr w:type="gramStart"/>
-      <w:r>
-        <w:t>,  we</w:t>
-      </w:r>
-      <w:proofErr w:type="gramEnd"/>
-      <w:r>
-        <w:t xml:space="preserve"> would like to be able to allow</w:t>
-      </w:r>
-      <w:r>
-        <w:t xml:space="preserve"> customers </w:t>
-      </w:r>
-      <w:r>
-        <w:t xml:space="preserve">and ourselves </w:t>
-      </w:r>
-      <w:r>
-        <w:t>to efficiently reduce</w:t>
-      </w:r>
-      <w:r>
-        <w:t xml:space="preserve"> their catalog size to a smaller functional</w:t>
-      </w:r>
-      <w:r>
-        <w:t xml:space="preserve"> copy that will work with sandbox limitations’</w:t>
-      </w:r>
-    </w:p>
-    <w:p/>
-    <w:p>
-      <w:r>
-        <w:t>Story breakdown:</w:t>
-      </w:r>
-      <w:r>
-        <w:br/>
-      </w:r>
-    </w:p>
-    <w:p>
-      <w:r>
-        <w:t>“As a Business Manager user I want to be able to export a reduced Catalog”</w:t>
-      </w:r>
-    </w:p>
-    <w:p>
-      <w:pPr>
-        <w:pStyle w:val="ListParagraph"/>
-        <w:numPr>
-          <w:ilvl w:val="0"/>
-          <w:numId w:val="1"/>
-        </w:numPr>
-      </w:pPr>
-      <w:r>
-        <w:t xml:space="preserve">I want to </w:t>
-      </w:r>
-      <w:r>
-        <w:t>only export products that are online and orderable</w:t>
-      </w:r>
-    </w:p>
-    <w:p>
-      <w:pPr>
-        <w:pStyle w:val="ListParagraph"/>
-        <w:numPr>
-          <w:ilvl w:val="0"/>
-          <w:numId w:val="1"/>
-        </w:numPr>
-      </w:pPr>
-      <w:r>
-        <w:t>I want it to export full category tree</w:t>
-      </w:r>
-    </w:p>
-    <w:p>
-      <w:pPr>
-        <w:pStyle w:val="ListParagraph"/>
-        <w:numPr>
-          <w:ilvl w:val="0"/>
-          <w:numId w:val="1"/>
-        </w:numPr>
-      </w:pPr>
-      <w:r>
-        <w:t xml:space="preserve">I want to do this all through </w:t>
-      </w:r>
-      <w:r>
-        <w:t>a BM UI</w:t>
-      </w:r>
-    </w:p>
-    <w:p>
-      <w:pPr>
-        <w:pStyle w:val="ListParagraph"/>
-        <w:numPr>
-          <w:ilvl w:val="0"/>
-          <w:numId w:val="1"/>
-        </w:numPr>
-      </w:pPr>
-      <w:r>
-        <w:t xml:space="preserve">I want it to </w:t>
-      </w:r>
-      <w:r>
-        <w:t>handle the master/storefront catalog relationship</w:t>
-      </w:r>
-    </w:p>
-    <w:p>
-      <w:pPr>
-        <w:pStyle w:val="ListParagraph"/>
-        <w:numPr>
-          <w:ilvl w:val="0"/>
-          <w:numId w:val="1"/>
-        </w:numPr>
-      </w:pPr>
-      <w:r>
-        <w:t>I want the user to be able to set the number of products per cat/</w:t>
-      </w:r>
-      <w:proofErr w:type="spellStart"/>
-      <w:r>
-        <w:t>subcat</w:t>
-      </w:r>
-      <w:proofErr w:type="spellEnd"/>
-    </w:p>
-    <w:p>
-      <w:pPr>
-        <w:pStyle w:val="ListParagraph"/>
-        <w:numPr>
-          <w:ilvl w:val="0"/>
-          <w:numId w:val="1"/>
-        </w:numPr>
-      </w:pPr>
-      <w:r>
-        <w:t>I want the catalog to contain all needed attributes</w:t>
-      </w:r>
-    </w:p>
-    <w:p>
-      <w:pPr>
-        <w:pStyle w:val="ListParagraph"/>
-        <w:numPr>
-          <w:ilvl w:val="0"/>
-          <w:numId w:val="1"/>
-        </w:numPr>
-      </w:pPr>
-      <w:r>
-        <w:t>I want the catalog to inherit settings such as slicing</w:t>
-      </w:r>
-    </w:p>
-    <w:p>
-      <w:pPr>
-        <w:pStyle w:val="ListParagraph"/>
-        <w:numPr>
-          <w:ilvl w:val="0"/>
-          <w:numId w:val="1"/>
-        </w:numPr>
-      </w:pPr>
-      <w:r>
-        <w:t>I want to have ability to submit comma delimited list of products to export</w:t>
-      </w:r>
-    </w:p>
-    <w:p>
-      <w:pPr>
-        <w:pStyle w:val="ListParagraph"/>
-        <w:numPr>
-          <w:ilvl w:val="0"/>
-          <w:numId w:val="1"/>
-        </w:numPr>
-      </w:pPr>
-      <w:r>
-        <w:t>I want to click link to easily download exported catalog</w:t>
+        <w:t>https://bitbucket.org/demandware/catalog-reducer-extension/wiki/Home</w:t>
       </w:r>
       <w:bookmarkStart w:id="0" w:name="_GoBack"/>
       <w:bookmarkEnd w:id="0"/>
@@ -193,7 +33,7 @@
 </file>
 
 <file path=word/numbering.xml><?xml version="1.0" encoding="utf-8"?>
-<w:numbering xmlns:wpc="http://schemas.microsoft.com/office/word/2010/wordprocessingCanvas" xmlns:mc="http://schemas.openxmlformats.org/markup-compatibility/2006" xmlns:o="urn:schemas-microsoft-com:office:office" xmlns:r="http://schemas.openxmlformats.org/officeDocument/2006/relationships" xmlns:m="http://schemas.openxmlformats.org/officeDocument/2006/math" xmlns:v="urn:schemas-microsoft-com:vml" xmlns:wp14="http://schemas.microsoft.com/office/word/2010/wordprocessingDrawing" xmlns:wp="http://schemas.openxmlformats.org/drawingml/2006/wordprocessingDrawing" xmlns:w10="urn:schemas-microsoft-com:office:word" xmlns:w="http://schemas.openxmlformats.org/wordprocessingml/2006/main" xmlns:w14="http://schemas.microsoft.com/office/word/2010/wordml" xmlns:wpg="http://schemas.microsoft.com/office/word/2010/wordprocessingGroup" xmlns:wpi="http://schemas.microsoft.com/office/word/2010/wordprocessingInk" xmlns:wne="http://schemas.microsoft.com/office/word/2006/wordml" xmlns:wps="http://schemas.microsoft.com/office/word/2010/wordprocessingShape" mc:Ignorable="w14 wp14">
+<w:numbering xmlns:wpc="http://schemas.microsoft.com/office/word/2010/wordprocessingCanvas" xmlns:mo="http://schemas.microsoft.com/office/mac/office/2008/main" xmlns:mc="http://schemas.openxmlformats.org/markup-compatibility/2006" xmlns:mv="urn:schemas-microsoft-com:mac:vml" xmlns:o="urn:schemas-microsoft-com:office:office" xmlns:r="http://schemas.openxmlformats.org/officeDocument/2006/relationships" xmlns:m="http://schemas.openxmlformats.org/officeDocument/2006/math" xmlns:v="urn:schemas-microsoft-com:vml" xmlns:wp14="http://schemas.microsoft.com/office/word/2010/wordprocessingDrawing" xmlns:wp="http://schemas.openxmlformats.org/drawingml/2006/wordprocessingDrawing" xmlns:w10="urn:schemas-microsoft-com:office:word" xmlns:w="http://schemas.openxmlformats.org/wordprocessingml/2006/main" xmlns:w14="http://schemas.microsoft.com/office/word/2010/wordml" xmlns:wpg="http://schemas.microsoft.com/office/word/2010/wordprocessingGroup" xmlns:wpi="http://schemas.microsoft.com/office/word/2010/wordprocessingInk" xmlns:wne="http://schemas.microsoft.com/office/word/2006/wordml" xmlns:wps="http://schemas.microsoft.com/office/word/2010/wordprocessingShape" mc:Ignorable="w14 wp14">
   <w:abstractNum w:abstractNumId="0">
     <w:nsid w:val="31153C77"/>
     <w:multiLevelType w:val="hybridMultilevel"/>
@@ -325,7 +165,7 @@
     </w:rPrDefault>
     <w:pPrDefault/>
   </w:docDefaults>
-  <w:latentStyles w:defLockedState="0" w:defUIPriority="99" w:defSemiHidden="1" w:defUnhideWhenUsed="1" w:defQFormat="0" w:count="267">
+  <w:latentStyles w:defLockedState="0" w:defUIPriority="99" w:defSemiHidden="1" w:defUnhideWhenUsed="1" w:defQFormat="0" w:count="276">
     <w:lsdException w:name="Normal" w:semiHidden="0" w:uiPriority="0" w:unhideWhenUsed="0" w:qFormat="1"/>
     <w:lsdException w:name="heading 1" w:semiHidden="0" w:uiPriority="9" w:unhideWhenUsed="0" w:qFormat="1"/>
     <w:lsdException w:name="heading 2" w:uiPriority="9" w:qFormat="1"/>
@@ -510,7 +350,7 @@
 </file>
 
 <file path=word/stylesWithEffects.xml><?xml version="1.0" encoding="utf-8"?>
-<w:styles xmlns:wpc="http://schemas.microsoft.com/office/word/2010/wordprocessingCanvas" xmlns:mc="http://schemas.openxmlformats.org/markup-compatibility/2006" xmlns:o="urn:schemas-microsoft-com:office:office" xmlns:r="http://schemas.openxmlformats.org/officeDocument/2006/relationships" xmlns:m="http://schemas.openxmlformats.org/officeDocument/2006/math" xmlns:v="urn:schemas-microsoft-com:vml" xmlns:wp14="http://schemas.microsoft.com/office/word/2010/wordprocessingDrawing" xmlns:wp="http://schemas.openxmlformats.org/drawingml/2006/wordprocessingDrawing" xmlns:w10="urn:schemas-microsoft-com:office:word" xmlns:w="http://schemas.openxmlformats.org/wordprocessingml/2006/main" xmlns:w14="http://schemas.microsoft.com/office/word/2010/wordml" xmlns:wpg="http://schemas.microsoft.com/office/word/2010/wordprocessingGroup" xmlns:wpi="http://schemas.microsoft.com/office/word/2010/wordprocessingInk" xmlns:wne="http://schemas.microsoft.com/office/word/2006/wordml" xmlns:wps="http://schemas.microsoft.com/office/word/2010/wordprocessingShape" mc:Ignorable="w14 wp14">
+<w:styles xmlns:wpc="http://schemas.microsoft.com/office/word/2010/wordprocessingCanvas" xmlns:mo="http://schemas.microsoft.com/office/mac/office/2008/main" xmlns:mc="http://schemas.openxmlformats.org/markup-compatibility/2006" xmlns:mv="urn:schemas-microsoft-com:mac:vml" xmlns:o="urn:schemas-microsoft-com:office:office" xmlns:r="http://schemas.openxmlformats.org/officeDocument/2006/relationships" xmlns:m="http://schemas.openxmlformats.org/officeDocument/2006/math" xmlns:v="urn:schemas-microsoft-com:vml" xmlns:wp14="http://schemas.microsoft.com/office/word/2010/wordprocessingDrawing" xmlns:wp="http://schemas.openxmlformats.org/drawingml/2006/wordprocessingDrawing" xmlns:w10="urn:schemas-microsoft-com:office:word" xmlns:w="http://schemas.openxmlformats.org/wordprocessingml/2006/main" xmlns:w14="http://schemas.microsoft.com/office/word/2010/wordml" xmlns:wpg="http://schemas.microsoft.com/office/word/2010/wordprocessingGroup" xmlns:wpi="http://schemas.microsoft.com/office/word/2010/wordprocessingInk" xmlns:wne="http://schemas.microsoft.com/office/word/2006/wordml" xmlns:wps="http://schemas.microsoft.com/office/word/2010/wordprocessingShape" mc:Ignorable="w14 wp14">
   <w:docDefaults>
     <w:rPrDefault>
       <w:rPr>
@@ -522,7 +362,7 @@
     </w:rPrDefault>
     <w:pPrDefault/>
   </w:docDefaults>
-  <w:latentStyles w:defLockedState="0" w:defUIPriority="99" w:defSemiHidden="1" w:defUnhideWhenUsed="1" w:defQFormat="0" w:count="267">
+  <w:latentStyles w:defLockedState="0" w:defUIPriority="99" w:defSemiHidden="1" w:defUnhideWhenUsed="1" w:defQFormat="0" w:count="276">
     <w:lsdException w:name="Normal" w:semiHidden="0" w:uiPriority="0" w:unhideWhenUsed="0" w:qFormat="1"/>
     <w:lsdException w:name="heading 1" w:semiHidden="0" w:uiPriority="9" w:unhideWhenUsed="0" w:qFormat="1"/>
     <w:lsdException w:name="heading 2" w:uiPriority="9" w:qFormat="1"/>

</xml_diff>